<commit_message>
Anleitung endgültig fertig gestellt
finish
</commit_message>
<xml_diff>
--- a/Dokumente/Benutzen von Git Hub Desktop.docx
+++ b/Dokumente/Benutzen von Git Hub Desktop.docx
@@ -4,26 +4,13 @@
   <w:body>
     <w:p>
       <w:r>
-        <w:t xml:space="preserve">Benutzen von </w:t>
-      </w:r>
-      <w:proofErr w:type="spellStart"/>
-      <w:r>
-        <w:t>Git</w:t>
-      </w:r>
-      <w:proofErr w:type="spellEnd"/>
-      <w:r>
-        <w:t xml:space="preserve"> Hub Desktop</w:t>
-      </w:r>
-    </w:p>
-    <w:p>
-      <w:r>
-        <w:t xml:space="preserve">Es gibt zwei </w:t>
-      </w:r>
-      <w:proofErr w:type="spellStart"/>
-      <w:r>
-        <w:t>Branches</w:t>
-      </w:r>
-      <w:proofErr w:type="spellEnd"/>
+        <w:t>Benutzen von Git Hub Desktop</w:t>
+      </w:r>
+    </w:p>
+    <w:p>
+      <w:r>
+        <w:t>Es gibt zwei Branches</w:t>
+      </w:r>
     </w:p>
     <w:p>
       <w:pPr>
@@ -104,31 +91,7 @@
         </w:numPr>
       </w:pPr>
       <w:r>
-        <w:t>Auf den Button „</w:t>
-      </w:r>
-      <w:proofErr w:type="spellStart"/>
-      <w:r>
-        <w:t>Clone</w:t>
-      </w:r>
-      <w:proofErr w:type="spellEnd"/>
-      <w:r>
-        <w:t xml:space="preserve"> </w:t>
-      </w:r>
-      <w:proofErr w:type="spellStart"/>
-      <w:r>
-        <w:t>or</w:t>
-      </w:r>
-      <w:proofErr w:type="spellEnd"/>
-      <w:r>
-        <w:t xml:space="preserve"> </w:t>
-      </w:r>
-      <w:proofErr w:type="spellStart"/>
-      <w:r>
-        <w:t>download</w:t>
-      </w:r>
-      <w:proofErr w:type="spellEnd"/>
-      <w:r>
-        <w:t>“</w:t>
+        <w:t>Auf den Button „Clone or download“</w:t>
       </w:r>
     </w:p>
     <w:p>
@@ -175,21 +138,8 @@
           <w:numId w:val="3"/>
         </w:numPr>
       </w:pPr>
-      <w:proofErr w:type="spellStart"/>
-      <w:r>
-        <w:t>Branch</w:t>
-      </w:r>
-      <w:proofErr w:type="spellEnd"/>
-      <w:r>
-        <w:t xml:space="preserve"> „</w:t>
-      </w:r>
-      <w:proofErr w:type="spellStart"/>
-      <w:r>
-        <w:t>work</w:t>
-      </w:r>
-      <w:proofErr w:type="spellEnd"/>
-      <w:r>
-        <w:t>“ auswählen</w:t>
+      <w:r>
+        <w:t>Branch „work“ auswählen</w:t>
       </w:r>
     </w:p>
     <w:p>
@@ -201,15 +151,7 @@
         </w:numPr>
       </w:pPr>
       <w:r>
-        <w:t xml:space="preserve">Im </w:t>
-      </w:r>
-      <w:proofErr w:type="spellStart"/>
-      <w:r>
-        <w:t>folgenden</w:t>
-      </w:r>
-      <w:proofErr w:type="spellEnd"/>
-      <w:r>
-        <w:t xml:space="preserve"> sind alle Änderungen aufgelistet</w:t>
+        <w:t>Im folgenden sind alle Änderungen aufgelistet</w:t>
       </w:r>
     </w:p>
     <w:p>
@@ -225,227 +167,189 @@
       </w:r>
       <w:r>
         <w:t>einen Zusammenfassenden Titel der Änderungen schreiben</w:t>
+      </w:r>
+    </w:p>
+    <w:p>
+      <w:pPr>
+        <w:pStyle w:val="Listenabsatz"/>
+        <w:numPr>
+          <w:ilvl w:val="0"/>
+          <w:numId w:val="3"/>
+        </w:numPr>
+      </w:pPr>
+      <w:r>
+        <w:t xml:space="preserve">In das Feld „Description“ eine kurze </w:t>
+      </w:r>
+      <w:r>
+        <w:t>Beschreibung</w:t>
+      </w:r>
+      <w:r>
+        <w:t xml:space="preserve"> der Änderungen schreiben</w:t>
+      </w:r>
+    </w:p>
+    <w:p>
+      <w:pPr>
+        <w:pStyle w:val="Listenabsatz"/>
+        <w:numPr>
+          <w:ilvl w:val="0"/>
+          <w:numId w:val="3"/>
+        </w:numPr>
+      </w:pPr>
+      <w:r>
+        <w:t>Auf den Button „Commit to Work“ drücken</w:t>
+      </w:r>
+    </w:p>
+    <w:p>
+      <w:pPr>
+        <w:pStyle w:val="Listenabsatz"/>
+        <w:numPr>
+          <w:ilvl w:val="0"/>
+          <w:numId w:val="3"/>
+        </w:numPr>
+      </w:pPr>
+      <w:r>
+        <w:t>Oben rechts auf „Pull request“ klicken</w:t>
+      </w:r>
+    </w:p>
+    <w:p>
+      <w:pPr>
+        <w:pStyle w:val="Listenabsatz"/>
+        <w:numPr>
+          <w:ilvl w:val="1"/>
+          <w:numId w:val="3"/>
+        </w:numPr>
+      </w:pPr>
+      <w:r>
+        <w:t>Es klappt ein Fenster auf der rechten Seite auf</w:t>
+      </w:r>
+    </w:p>
+    <w:p>
+      <w:pPr>
+        <w:pStyle w:val="Listenabsatz"/>
+        <w:numPr>
+          <w:ilvl w:val="1"/>
+          <w:numId w:val="3"/>
+        </w:numPr>
+      </w:pPr>
+      <w:r>
+        <w:t>Bei „From Work into“ master auswählen</w:t>
+      </w:r>
+    </w:p>
+    <w:p>
+      <w:pPr>
+        <w:pStyle w:val="Listenabsatz"/>
+        <w:numPr>
+          <w:ilvl w:val="0"/>
+          <w:numId w:val="3"/>
+        </w:numPr>
+      </w:pPr>
+      <w:r>
+        <w:t>Auf „Send Pull request“drücken</w:t>
+      </w:r>
+    </w:p>
+    <w:p>
+      <w:pPr>
+        <w:pStyle w:val="Listenabsatz"/>
+        <w:numPr>
+          <w:ilvl w:val="0"/>
+          <w:numId w:val="3"/>
+        </w:numPr>
+      </w:pPr>
+      <w:r>
+        <w:t>View it on GitHub</w:t>
+      </w:r>
+    </w:p>
+    <w:p>
+      <w:pPr>
+        <w:pStyle w:val="Listenabsatz"/>
+        <w:numPr>
+          <w:ilvl w:val="0"/>
+          <w:numId w:val="3"/>
+        </w:numPr>
+      </w:pPr>
+      <w:r>
+        <w:t>Auf Merge Pull request drücken</w:t>
+      </w:r>
+    </w:p>
+    <w:p>
+      <w:pPr>
+        <w:pStyle w:val="Listenabsatz"/>
+        <w:numPr>
+          <w:ilvl w:val="0"/>
+          <w:numId w:val="3"/>
+        </w:numPr>
+      </w:pPr>
+      <w:r>
+        <w:t>Confirm merge</w:t>
+      </w:r>
+    </w:p>
+    <w:p>
+      <w:pPr>
+        <w:pStyle w:val="Listenabsatz"/>
+        <w:numPr>
+          <w:ilvl w:val="0"/>
+          <w:numId w:val="3"/>
+        </w:numPr>
+      </w:pPr>
+      <w:r>
+        <w:t>Erneut auf den Reiter „ Pull requests“ drücken um den Vorgang abzuschließen</w:t>
+      </w:r>
+    </w:p>
+    <w:p/>
+    <w:p>
+      <w:r>
+        <w:t>Eigenes Repository updaten:</w:t>
+      </w:r>
+    </w:p>
+    <w:p>
+      <w:pPr>
+        <w:pStyle w:val="Listenabsatz"/>
+        <w:numPr>
+          <w:ilvl w:val="0"/>
+          <w:numId w:val="2"/>
+        </w:numPr>
+      </w:pPr>
+      <w:r>
+        <w:t>Git Hub Desktop öffnen</w:t>
+      </w:r>
+    </w:p>
+    <w:p>
+      <w:pPr>
+        <w:pStyle w:val="Listenabsatz"/>
+        <w:numPr>
+          <w:ilvl w:val="0"/>
+          <w:numId w:val="2"/>
+        </w:numPr>
+      </w:pPr>
+      <w:r>
+        <w:t>Branch „work“ auswählen</w:t>
+      </w:r>
+    </w:p>
+    <w:p>
+      <w:pPr>
+        <w:pStyle w:val="Listenabsatz"/>
+        <w:numPr>
+          <w:ilvl w:val="0"/>
+          <w:numId w:val="2"/>
+        </w:numPr>
+      </w:pPr>
+      <w:r>
+        <w:t>Auf „Update from master“ drücken</w:t>
+      </w:r>
+    </w:p>
+    <w:p>
+      <w:pPr>
+        <w:pStyle w:val="Listenabsatz"/>
+        <w:numPr>
+          <w:ilvl w:val="0"/>
+          <w:numId w:val="2"/>
+        </w:numPr>
+      </w:pPr>
+      <w:r>
+        <w:t>Auf Sync drücken</w:t>
       </w:r>
       <w:bookmarkStart w:id="0" w:name="_GoBack"/>
       <w:bookmarkEnd w:id="0"/>
-    </w:p>
-    <w:p>
-      <w:pPr>
-        <w:pStyle w:val="Listenabsatz"/>
-        <w:numPr>
-          <w:ilvl w:val="0"/>
-          <w:numId w:val="3"/>
-        </w:numPr>
-      </w:pPr>
-      <w:r>
-        <w:t xml:space="preserve">In das Feld „Description“ eine kurze </w:t>
-      </w:r>
-      <w:r>
-        <w:t>Beschreibung</w:t>
-      </w:r>
-      <w:r>
-        <w:t xml:space="preserve"> der Änderungen schreiben</w:t>
-      </w:r>
-    </w:p>
-    <w:p>
-      <w:pPr>
-        <w:pStyle w:val="Listenabsatz"/>
-        <w:numPr>
-          <w:ilvl w:val="0"/>
-          <w:numId w:val="3"/>
-        </w:numPr>
-      </w:pPr>
-      <w:r>
-        <w:t xml:space="preserve">Auf den Button „Commit </w:t>
-      </w:r>
-      <w:proofErr w:type="spellStart"/>
-      <w:r>
-        <w:t>to</w:t>
-      </w:r>
-      <w:proofErr w:type="spellEnd"/>
-      <w:r>
-        <w:t xml:space="preserve"> Work“ drücken</w:t>
-      </w:r>
-    </w:p>
-    <w:p>
-      <w:pPr>
-        <w:pStyle w:val="Listenabsatz"/>
-        <w:numPr>
-          <w:ilvl w:val="0"/>
-          <w:numId w:val="3"/>
-        </w:numPr>
-      </w:pPr>
-      <w:r>
-        <w:t xml:space="preserve">Oben rechts auf „Pull </w:t>
-      </w:r>
-      <w:proofErr w:type="spellStart"/>
-      <w:r>
-        <w:t>request</w:t>
-      </w:r>
-      <w:proofErr w:type="spellEnd"/>
-      <w:r>
-        <w:t>“ klicken</w:t>
-      </w:r>
-    </w:p>
-    <w:p>
-      <w:pPr>
-        <w:pStyle w:val="Listenabsatz"/>
-        <w:numPr>
-          <w:ilvl w:val="1"/>
-          <w:numId w:val="3"/>
-        </w:numPr>
-      </w:pPr>
-      <w:r>
-        <w:t>Es klappt ein Fenster auf der rechten Seite auf</w:t>
-      </w:r>
-    </w:p>
-    <w:p>
-      <w:pPr>
-        <w:pStyle w:val="Listenabsatz"/>
-        <w:numPr>
-          <w:ilvl w:val="1"/>
-          <w:numId w:val="3"/>
-        </w:numPr>
-      </w:pPr>
-      <w:r>
-        <w:t>Bei „</w:t>
-      </w:r>
-      <w:proofErr w:type="spellStart"/>
-      <w:r>
-        <w:t>From</w:t>
-      </w:r>
-      <w:proofErr w:type="spellEnd"/>
-      <w:r>
-        <w:t xml:space="preserve"> Work </w:t>
-      </w:r>
-      <w:proofErr w:type="spellStart"/>
-      <w:r>
-        <w:t>into</w:t>
-      </w:r>
-      <w:proofErr w:type="spellEnd"/>
-      <w:r>
-        <w:t xml:space="preserve">“ </w:t>
-      </w:r>
-      <w:proofErr w:type="spellStart"/>
-      <w:r>
-        <w:t>master</w:t>
-      </w:r>
-      <w:proofErr w:type="spellEnd"/>
-      <w:r>
-        <w:t xml:space="preserve"> auswählen</w:t>
-      </w:r>
-    </w:p>
-    <w:p>
-      <w:pPr>
-        <w:pStyle w:val="Listenabsatz"/>
-        <w:numPr>
-          <w:ilvl w:val="0"/>
-          <w:numId w:val="3"/>
-        </w:numPr>
-      </w:pPr>
-      <w:r>
-        <w:t xml:space="preserve">Auf „Send Pull </w:t>
-      </w:r>
-      <w:proofErr w:type="spellStart"/>
-      <w:r>
-        <w:t>request“drücken</w:t>
-      </w:r>
-      <w:proofErr w:type="spellEnd"/>
-    </w:p>
-    <w:p>
-      <w:pPr>
-        <w:pStyle w:val="Listenabsatz"/>
-        <w:numPr>
-          <w:ilvl w:val="0"/>
-          <w:numId w:val="3"/>
-        </w:numPr>
-      </w:pPr>
-      <w:r>
-        <w:t xml:space="preserve">View </w:t>
-      </w:r>
-      <w:proofErr w:type="spellStart"/>
-      <w:r>
-        <w:t>it</w:t>
-      </w:r>
-      <w:proofErr w:type="spellEnd"/>
-      <w:r>
-        <w:t xml:space="preserve"> on </w:t>
-      </w:r>
-      <w:proofErr w:type="spellStart"/>
-      <w:r>
-        <w:t>GitHub</w:t>
-      </w:r>
-      <w:proofErr w:type="spellEnd"/>
-    </w:p>
-    <w:p>
-      <w:pPr>
-        <w:pStyle w:val="Listenabsatz"/>
-        <w:numPr>
-          <w:ilvl w:val="0"/>
-          <w:numId w:val="3"/>
-        </w:numPr>
-      </w:pPr>
-      <w:r>
-        <w:t xml:space="preserve">Auf </w:t>
-      </w:r>
-      <w:proofErr w:type="spellStart"/>
-      <w:r>
-        <w:t>Merge</w:t>
-      </w:r>
-      <w:proofErr w:type="spellEnd"/>
-      <w:r>
-        <w:t xml:space="preserve"> Pull </w:t>
-      </w:r>
-      <w:proofErr w:type="spellStart"/>
-      <w:r>
-        <w:t>request</w:t>
-      </w:r>
-      <w:proofErr w:type="spellEnd"/>
-      <w:r>
-        <w:t xml:space="preserve"> drücken</w:t>
-      </w:r>
-    </w:p>
-    <w:p>
-      <w:pPr>
-        <w:pStyle w:val="Listenabsatz"/>
-        <w:numPr>
-          <w:ilvl w:val="0"/>
-          <w:numId w:val="3"/>
-        </w:numPr>
-      </w:pPr>
-      <w:proofErr w:type="spellStart"/>
-      <w:r>
-        <w:t>Confirm</w:t>
-      </w:r>
-      <w:proofErr w:type="spellEnd"/>
-      <w:r>
-        <w:t xml:space="preserve"> </w:t>
-      </w:r>
-      <w:proofErr w:type="spellStart"/>
-      <w:r>
-        <w:t>merge</w:t>
-      </w:r>
-      <w:proofErr w:type="spellEnd"/>
-    </w:p>
-    <w:p>
-      <w:pPr>
-        <w:pStyle w:val="Listenabsatz"/>
-        <w:numPr>
-          <w:ilvl w:val="0"/>
-          <w:numId w:val="3"/>
-        </w:numPr>
-      </w:pPr>
-      <w:r>
-        <w:t xml:space="preserve">Erneut auf den Reiter „ Pull </w:t>
-      </w:r>
-      <w:proofErr w:type="spellStart"/>
-      <w:r>
-        <w:t>requests</w:t>
-      </w:r>
-      <w:proofErr w:type="spellEnd"/>
-      <w:r>
-        <w:t>“ drücken um den Vorgang abzuschließen</w:t>
-      </w:r>
     </w:p>
     <w:p/>
     <w:p/>

</xml_diff>